<commit_message>
preview for more application
</commit_message>
<xml_diff>
--- a/praticaweb/modelli/NORMATIVA CAMOGLI.docx
+++ b/praticaweb/modelli/NORMATIVA CAMOGLI.docx
@@ -119,7 +119,19 @@
         <w:rPr>
           <w:rFonts w:ascii="Times New Roman" w:hAnsi="Times New Roman" w:cs="Times New Roman"/>
         </w:rPr>
-        <w:t>[block=end]</w:t>
+        <w:t>[</w:t>
+      </w:r>
+      <w:r>
+        <w:rPr>
+          <w:rFonts w:ascii="Times New Roman" w:hAnsi="Times New Roman" w:cs="Times New Roman"/>
+        </w:rPr>
+        <w:t>art24;</w:t>
+      </w:r>
+      <w:r>
+        <w:rPr>
+          <w:rFonts w:ascii="Times New Roman" w:hAnsi="Times New Roman" w:cs="Times New Roman"/>
+        </w:rPr>
+        <w:t>block=end]</w:t>
       </w:r>
     </w:p>
     <w:p>
@@ -154,13 +166,7 @@
         <w:rPr>
           <w:rFonts w:ascii="Times New Roman" w:hAnsi="Times New Roman" w:cs="Times New Roman"/>
         </w:rPr>
-        <w:t>Purchè</w:t>
-      </w:r>
-      <w:r>
-        <w:rPr>
-          <w:rFonts w:ascii="Times New Roman" w:hAnsi="Times New Roman" w:cs="Times New Roman"/>
-        </w:rPr>
-        <w:t xml:space="preserve"> conformi agli indirizzi e alle disposizioni del presente piano, correttamente inseriti nel contesto paesistico-ambientale e conformi con la Normativa Ambientale del presente Piano, sono ammessi gli interventi sottoindicati: </w:t>
+        <w:t xml:space="preserve">Purchè conformi agli indirizzi e alle disposizioni del presente piano, correttamente inseriti nel contesto paesistico-ambientale e conformi con la Normativa Ambientale del presente Piano, sono ammessi gli interventi sottoindicati: </w:t>
       </w:r>
     </w:p>
     <w:p>
@@ -232,19 +238,7 @@
         <w:rPr>
           <w:rFonts w:ascii="Times New Roman" w:hAnsi="Times New Roman" w:cs="Times New Roman"/>
         </w:rPr>
-        <w:t>la posa in opera di manufatti ed attr</w:t>
-      </w:r>
-      <w:r>
-        <w:rPr>
-          <w:rFonts w:ascii="Times New Roman" w:hAnsi="Times New Roman" w:cs="Times New Roman"/>
-        </w:rPr>
-        <w:t>ezzature nonchè</w:t>
-      </w:r>
-      <w:r>
-        <w:rPr>
-          <w:rFonts w:ascii="Times New Roman" w:hAnsi="Times New Roman" w:cs="Times New Roman"/>
-        </w:rPr>
-        <w:t xml:space="preserve"> la realizzazione di strutture ed impianti strettamente funzionali alle esigenze della Amministrazione Comunale;</w:t>
+        <w:t>la posa in opera di manufatti ed attrezzature nonchè la realizzazione di strutture ed impianti strettamente funzionali alle esigenze della Amministrazione Comunale;</w:t>
       </w:r>
     </w:p>
     <w:p>
@@ -722,7 +716,19 @@
         <w:rPr>
           <w:rFonts w:ascii="Times New Roman" w:hAnsi="Times New Roman" w:cs="Times New Roman"/>
         </w:rPr>
-        <w:t>[block=end]</w:t>
+        <w:t>[</w:t>
+      </w:r>
+      <w:r>
+        <w:rPr>
+          <w:rFonts w:ascii="Times New Roman" w:hAnsi="Times New Roman" w:cs="Times New Roman"/>
+        </w:rPr>
+        <w:t>art25;</w:t>
+      </w:r>
+      <w:r>
+        <w:rPr>
+          <w:rFonts w:ascii="Times New Roman" w:hAnsi="Times New Roman" w:cs="Times New Roman"/>
+        </w:rPr>
+        <w:t>block=end]</w:t>
       </w:r>
     </w:p>
     <w:p>
@@ -2127,7 +2133,23 @@
           <w:sz w:val="24"/>
           <w:szCs w:val="24"/>
         </w:rPr>
-        <w:t>[block=end]</w:t>
+        <w:t>[</w:t>
+      </w:r>
+      <w:r>
+        <w:rPr>
+          <w:rFonts w:ascii="Times New Roman" w:hAnsi="Times New Roman" w:cs="Times New Roman"/>
+          <w:sz w:val="24"/>
+          <w:szCs w:val="24"/>
+        </w:rPr>
+        <w:t>art26;</w:t>
+      </w:r>
+      <w:r>
+        <w:rPr>
+          <w:rFonts w:ascii="Times New Roman" w:hAnsi="Times New Roman" w:cs="Times New Roman"/>
+          <w:sz w:val="24"/>
+          <w:szCs w:val="24"/>
+        </w:rPr>
+        <w:t>block=end]</w:t>
       </w:r>
     </w:p>
     <w:p>
@@ -2910,20 +2932,32 @@
           <w:rFonts w:ascii="Times New Roman" w:hAnsi="Times New Roman" w:cs="Times New Roman"/>
         </w:rPr>
       </w:pPr>
+    </w:p>
+    <w:p>
+      <w:pPr>
+        <w:rPr>
+          <w:rFonts w:ascii="Times New Roman" w:hAnsi="Times New Roman" w:cs="Times New Roman"/>
+        </w:rPr>
+      </w:pPr>
+      <w:r>
+        <w:rPr>
+          <w:rFonts w:ascii="Times New Roman" w:hAnsi="Times New Roman" w:cs="Times New Roman"/>
+        </w:rPr>
+        <w:t>[</w:t>
+      </w:r>
+      <w:r>
+        <w:rPr>
+          <w:rFonts w:ascii="Times New Roman" w:hAnsi="Times New Roman" w:cs="Times New Roman"/>
+        </w:rPr>
+        <w:t>art27;</w:t>
+      </w:r>
       <w:bookmarkStart w:id="0" w:name="_GoBack"/>
       <w:bookmarkEnd w:id="0"/>
-    </w:p>
-    <w:p>
-      <w:pPr>
-        <w:rPr>
-          <w:rFonts w:ascii="Times New Roman" w:hAnsi="Times New Roman" w:cs="Times New Roman"/>
-        </w:rPr>
-      </w:pPr>
-      <w:r>
-        <w:rPr>
-          <w:rFonts w:ascii="Times New Roman" w:hAnsi="Times New Roman" w:cs="Times New Roman"/>
-        </w:rPr>
-        <w:t>[block=end]</w:t>
+      <w:r>
+        <w:rPr>
+          <w:rFonts w:ascii="Times New Roman" w:hAnsi="Times New Roman" w:cs="Times New Roman"/>
+        </w:rPr>
+        <w:t>block=end]</w:t>
       </w:r>
     </w:p>
     <w:sectPr>

</xml_diff>